<commit_message>
asi está como para entregar
</commit_message>
<xml_diff>
--- a/Petean Marina Informe TP2.docx
+++ b/Petean Marina Informe TP2.docx
@@ -521,22 +521,79 @@
           <w:u w:val="single"/>
         </w:rPr>
       </w:pPr>
-      <w:r>
-        <w:rPr>
-          <w:rFonts w:ascii="Times New Roman" w:hAnsi="Times New Roman" w:cs="Times New Roman"/>
-          <w:sz w:val="28"/>
-          <w:szCs w:val="28"/>
-        </w:rPr>
-        <w:t>Requests, os, passlib, random, matplotlib</w:t>
-      </w:r>
-      <w:r>
-        <w:rPr>
-          <w:rFonts w:ascii="Times New Roman" w:hAnsi="Times New Roman" w:cs="Times New Roman"/>
-          <w:sz w:val="28"/>
-          <w:szCs w:val="28"/>
-        </w:rPr>
-        <w:t xml:space="preserve">, csv y </w:t>
-      </w:r>
+      <w:proofErr w:type="spellStart"/>
+      <w:r>
+        <w:rPr>
+          <w:rFonts w:ascii="Times New Roman" w:hAnsi="Times New Roman" w:cs="Times New Roman"/>
+          <w:sz w:val="28"/>
+          <w:szCs w:val="28"/>
+        </w:rPr>
+        <w:t>Requests</w:t>
+      </w:r>
+      <w:proofErr w:type="spellEnd"/>
+      <w:r>
+        <w:rPr>
+          <w:rFonts w:ascii="Times New Roman" w:hAnsi="Times New Roman" w:cs="Times New Roman"/>
+          <w:sz w:val="28"/>
+          <w:szCs w:val="28"/>
+        </w:rPr>
+        <w:t xml:space="preserve">, os, </w:t>
+      </w:r>
+      <w:proofErr w:type="spellStart"/>
+      <w:r>
+        <w:rPr>
+          <w:rFonts w:ascii="Times New Roman" w:hAnsi="Times New Roman" w:cs="Times New Roman"/>
+          <w:sz w:val="28"/>
+          <w:szCs w:val="28"/>
+        </w:rPr>
+        <w:t>passlib</w:t>
+      </w:r>
+      <w:proofErr w:type="spellEnd"/>
+      <w:r>
+        <w:rPr>
+          <w:rFonts w:ascii="Times New Roman" w:hAnsi="Times New Roman" w:cs="Times New Roman"/>
+          <w:sz w:val="28"/>
+          <w:szCs w:val="28"/>
+        </w:rPr>
+        <w:t xml:space="preserve">, </w:t>
+      </w:r>
+      <w:proofErr w:type="spellStart"/>
+      <w:r>
+        <w:rPr>
+          <w:rFonts w:ascii="Times New Roman" w:hAnsi="Times New Roman" w:cs="Times New Roman"/>
+          <w:sz w:val="28"/>
+          <w:szCs w:val="28"/>
+        </w:rPr>
+        <w:t>matplotlib</w:t>
+      </w:r>
+      <w:proofErr w:type="spellEnd"/>
+      <w:r>
+        <w:rPr>
+          <w:rFonts w:ascii="Times New Roman" w:hAnsi="Times New Roman" w:cs="Times New Roman"/>
+          <w:sz w:val="28"/>
+          <w:szCs w:val="28"/>
+        </w:rPr>
+        <w:t xml:space="preserve">, </w:t>
+      </w:r>
+      <w:proofErr w:type="spellStart"/>
+      <w:r>
+        <w:rPr>
+          <w:rFonts w:ascii="Times New Roman" w:hAnsi="Times New Roman" w:cs="Times New Roman"/>
+          <w:sz w:val="28"/>
+          <w:szCs w:val="28"/>
+        </w:rPr>
+        <w:t>csv</w:t>
+      </w:r>
+      <w:proofErr w:type="spellEnd"/>
+      <w:r>
+        <w:rPr>
+          <w:rFonts w:ascii="Times New Roman" w:hAnsi="Times New Roman" w:cs="Times New Roman"/>
+          <w:sz w:val="28"/>
+          <w:szCs w:val="28"/>
+        </w:rPr>
+        <w:t xml:space="preserve"> y </w:t>
+      </w:r>
+      <w:proofErr w:type="spellStart"/>
       <w:r>
         <w:rPr>
           <w:rFonts w:ascii="Times New Roman" w:hAnsi="Times New Roman" w:cs="Times New Roman"/>
@@ -545,6 +602,7 @@
         </w:rPr>
         <w:t>tempfile</w:t>
       </w:r>
+      <w:proofErr w:type="spellEnd"/>
       <w:r>
         <w:rPr>
           <w:rFonts w:ascii="Times New Roman" w:hAnsi="Times New Roman" w:cs="Times New Roman"/>
@@ -698,7 +756,59 @@
           <w:sz w:val="28"/>
           <w:szCs w:val="28"/>
         </w:rPr>
-        <w:t>Declaro constantes la url de la api, la clave mediante la que hago consultas y la api</w:t>
+        <w:t xml:space="preserve">Declaro constantes la </w:t>
+      </w:r>
+      <w:proofErr w:type="spellStart"/>
+      <w:r>
+        <w:rPr>
+          <w:rFonts w:ascii="Times New Roman" w:hAnsi="Times New Roman" w:cs="Times New Roman"/>
+          <w:sz w:val="28"/>
+          <w:szCs w:val="28"/>
+        </w:rPr>
+        <w:t>url</w:t>
+      </w:r>
+      <w:proofErr w:type="spellEnd"/>
+      <w:r>
+        <w:rPr>
+          <w:rFonts w:ascii="Times New Roman" w:hAnsi="Times New Roman" w:cs="Times New Roman"/>
+          <w:sz w:val="28"/>
+          <w:szCs w:val="28"/>
+        </w:rPr>
+        <w:t xml:space="preserve"> de la api</w:t>
+      </w:r>
+      <w:r>
+        <w:rPr>
+          <w:rFonts w:ascii="Times New Roman" w:hAnsi="Times New Roman" w:cs="Times New Roman"/>
+          <w:sz w:val="28"/>
+          <w:szCs w:val="28"/>
+        </w:rPr>
+        <w:t xml:space="preserve"> sin </w:t>
+      </w:r>
+      <w:proofErr w:type="spellStart"/>
+      <w:r>
+        <w:rPr>
+          <w:rFonts w:ascii="Times New Roman" w:hAnsi="Times New Roman" w:cs="Times New Roman"/>
+          <w:sz w:val="28"/>
+          <w:szCs w:val="28"/>
+        </w:rPr>
+        <w:t>endpoint</w:t>
+      </w:r>
+      <w:proofErr w:type="spellEnd"/>
+      <w:r>
+        <w:rPr>
+          <w:rFonts w:ascii="Times New Roman" w:hAnsi="Times New Roman" w:cs="Times New Roman"/>
+          <w:sz w:val="28"/>
+          <w:szCs w:val="28"/>
+        </w:rPr>
+        <w:t>, la clave mediante la que hago consultas y la api</w:t>
+      </w:r>
+      <w:r>
+        <w:rPr>
+          <w:rFonts w:ascii="Times New Roman" w:hAnsi="Times New Roman" w:cs="Times New Roman"/>
+          <w:sz w:val="28"/>
+          <w:szCs w:val="28"/>
+        </w:rPr>
+        <w:t>.</w:t>
       </w:r>
     </w:p>
     <w:p>
@@ -709,6 +819,7 @@
           <w:rFonts w:ascii="Times New Roman" w:hAnsi="Times New Roman" w:cs="Times New Roman"/>
           <w:sz w:val="32"/>
           <w:szCs w:val="32"/>
+          <w:u w:val="single"/>
         </w:rPr>
       </w:pPr>
       <w:r>
@@ -765,7 +876,23 @@
           <w:sz w:val="28"/>
           <w:szCs w:val="28"/>
         </w:rPr>
-        <w:t>los archivos en diccionarios.</w:t>
+        <w:t xml:space="preserve">los </w:t>
+      </w:r>
+      <w:r>
+        <w:rPr>
+          <w:rFonts w:ascii="Times New Roman" w:hAnsi="Times New Roman" w:cs="Times New Roman"/>
+          <w:sz w:val="28"/>
+          <w:szCs w:val="28"/>
+        </w:rPr>
+        <w:t>archivos</w:t>
+      </w:r>
+      <w:r>
+        <w:rPr>
+          <w:rFonts w:ascii="Times New Roman" w:hAnsi="Times New Roman" w:cs="Times New Roman"/>
+          <w:sz w:val="28"/>
+          <w:szCs w:val="28"/>
+        </w:rPr>
+        <w:t xml:space="preserve"> en diccionarios.</w:t>
       </w:r>
       <w:r>
         <w:rPr>
@@ -854,7 +981,23 @@
           <w:sz w:val="28"/>
           <w:szCs w:val="28"/>
         </w:rPr>
-        <w:t xml:space="preserve">Si no eligió salir, realizo las consultas de equipos y partidos a la api, con </w:t>
+        <w:t>Si no eligió salir, realizo las consultas de equipos y partidos</w:t>
+      </w:r>
+      <w:r>
+        <w:rPr>
+          <w:rFonts w:ascii="Times New Roman" w:hAnsi="Times New Roman" w:cs="Times New Roman"/>
+          <w:sz w:val="28"/>
+          <w:szCs w:val="28"/>
+        </w:rPr>
+        <w:t xml:space="preserve"> (fixtures)</w:t>
+      </w:r>
+      <w:r>
+        <w:rPr>
+          <w:rFonts w:ascii="Times New Roman" w:hAnsi="Times New Roman" w:cs="Times New Roman"/>
+          <w:sz w:val="28"/>
+          <w:szCs w:val="28"/>
+        </w:rPr>
+        <w:t xml:space="preserve"> a la api, con </w:t>
       </w:r>
       <w:r>
         <w:rPr>
@@ -902,7 +1045,59 @@
           <w:sz w:val="28"/>
           <w:szCs w:val="28"/>
         </w:rPr>
-        <w:t>En el caso de los partidos/fixtures, guardo además para cada equipo en cada partido, la cantidad de veces que pagaría al usuario en caso de ganar, sin considerar el win or draw</w:t>
+        <w:t>En el caso de los partidos/fixtures, guardo además para cada partido, la cantidad de veces que pagaría al usuario en caso de ganar, sin considerar el</w:t>
+      </w:r>
+      <w:r>
+        <w:rPr>
+          <w:rFonts w:ascii="Times New Roman" w:hAnsi="Times New Roman" w:cs="Times New Roman"/>
+          <w:sz w:val="28"/>
+          <w:szCs w:val="28"/>
+        </w:rPr>
+        <w:t xml:space="preserve"> equipo que tenga</w:t>
+      </w:r>
+      <w:r>
+        <w:rPr>
+          <w:rFonts w:ascii="Times New Roman" w:hAnsi="Times New Roman" w:cs="Times New Roman"/>
+          <w:sz w:val="28"/>
+          <w:szCs w:val="28"/>
+        </w:rPr>
+        <w:t xml:space="preserve"> wi</w:t>
+      </w:r>
+      <w:proofErr w:type="spellStart"/>
+      <w:r>
+        <w:rPr>
+          <w:rFonts w:ascii="Times New Roman" w:hAnsi="Times New Roman" w:cs="Times New Roman"/>
+          <w:sz w:val="28"/>
+          <w:szCs w:val="28"/>
+        </w:rPr>
+        <w:t>n</w:t>
+      </w:r>
+      <w:proofErr w:type="spellEnd"/>
+      <w:r>
+        <w:rPr>
+          <w:rFonts w:ascii="Times New Roman" w:hAnsi="Times New Roman" w:cs="Times New Roman"/>
+          <w:sz w:val="28"/>
+          <w:szCs w:val="28"/>
+        </w:rPr>
+        <w:t xml:space="preserve"> </w:t>
+      </w:r>
+      <w:proofErr w:type="spellStart"/>
+      <w:r>
+        <w:rPr>
+          <w:rFonts w:ascii="Times New Roman" w:hAnsi="Times New Roman" w:cs="Times New Roman"/>
+          <w:sz w:val="28"/>
+          <w:szCs w:val="28"/>
+        </w:rPr>
+        <w:t>or</w:t>
+      </w:r>
+      <w:proofErr w:type="spellEnd"/>
+      <w:r>
+        <w:rPr>
+          <w:rFonts w:ascii="Times New Roman" w:hAnsi="Times New Roman" w:cs="Times New Roman"/>
+          <w:sz w:val="28"/>
+          <w:szCs w:val="28"/>
+        </w:rPr>
+        <w:t xml:space="preserve"> draw</w:t>
       </w:r>
       <w:r>
         <w:rPr>
@@ -1359,7 +1554,31 @@
           <w:sz w:val="28"/>
           <w:szCs w:val="28"/>
         </w:rPr>
-        <w:t xml:space="preserve"> para cada usuario. Luego veo cual es el usuario que más ganó y muestro su nombre, mail y dicho monto ganado</w:t>
+        <w:t xml:space="preserve"> para cada usuario. Luego veo cual es el usuario que más ganó y muestro su nombre, mail y dic</w:t>
+      </w:r>
+      <w:r>
+        <w:rPr>
+          <w:rFonts w:ascii="Times New Roman" w:hAnsi="Times New Roman" w:cs="Times New Roman"/>
+          <w:sz w:val="28"/>
+          <w:szCs w:val="28"/>
+        </w:rPr>
+        <w:t>ha cantidad de veces</w:t>
+      </w:r>
+      <w:r>
+        <w:rPr>
+          <w:rFonts w:ascii="Times New Roman" w:hAnsi="Times New Roman" w:cs="Times New Roman"/>
+          <w:sz w:val="28"/>
+          <w:szCs w:val="28"/>
+        </w:rPr>
+        <w:t xml:space="preserve"> gan</w:t>
+      </w:r>
+      <w:r>
+        <w:rPr>
+          <w:rFonts w:ascii="Times New Roman" w:hAnsi="Times New Roman" w:cs="Times New Roman"/>
+          <w:sz w:val="28"/>
+          <w:szCs w:val="28"/>
+        </w:rPr>
+        <w:t>adas.</w:t>
       </w:r>
     </w:p>
     <w:p>
@@ -1383,23 +1602,113 @@
           <w:sz w:val="28"/>
           <w:szCs w:val="28"/>
         </w:rPr>
-        <w:t>Si la opción es 8, si el usuario tiene dinero disponible y si los diccionarios equipos y fixtures tienen información, el usuario podrá apostar, mediante la función llamada apostar. Le permito que elija un equipo para ver los partidos del mismo, y le muestro quien es local y quien es visitante para cada fecha. Luego, el usuario me ingresa la fecha de un partido</w:t>
-      </w:r>
-      <w:r>
-        <w:rPr>
-          <w:rFonts w:ascii="Times New Roman" w:hAnsi="Times New Roman" w:cs="Times New Roman"/>
-          <w:sz w:val="28"/>
-          <w:szCs w:val="28"/>
-        </w:rPr>
-        <w:t xml:space="preserve">. Consulto para dicha fecha quien tiene el win or draw, calculo la cantidad de veces en base a la cantidad de veces base que tengo guardada en fixtures, y el win or draw. Guardo esta cantidad y se la muestro al usuario para que sepa cuanto paga cada uno en caso de que gane. El usuario me ingresa el monto a apostar, si le alcanza el dinero, me ingresa la fecha actual y le descuento el dinero en el diccionario de usuarios. </w:t>
-      </w:r>
-      <w:r>
-        <w:rPr>
-          <w:rFonts w:ascii="Times New Roman" w:hAnsi="Times New Roman" w:cs="Times New Roman"/>
-          <w:sz w:val="28"/>
-          <w:szCs w:val="28"/>
-        </w:rPr>
-        <w:t>Modifico en el usuario la cantidad total apostada (le sumo la nueva apuesta) y actualizo la fecha de su última apuesta.</w:t>
+        <w:t>Si la opción es 8, si el usuario tiene dinero disponible y si los diccionarios equipos y fixtures tienen información, el usuario podrá apostar, mediante la función llamada apostar. Le permito que elija un equipo para ver los partidos del mismo, y le muestro quien es local y quien es visitante para cada fecha</w:t>
+      </w:r>
+      <w:r>
+        <w:rPr>
+          <w:rFonts w:ascii="Times New Roman" w:hAnsi="Times New Roman" w:cs="Times New Roman"/>
+          <w:sz w:val="28"/>
+          <w:szCs w:val="28"/>
+        </w:rPr>
+        <w:t xml:space="preserve"> (únicamente de los partidos que sean posteriores a la fecha actual)</w:t>
+      </w:r>
+      <w:r>
+        <w:rPr>
+          <w:rFonts w:ascii="Times New Roman" w:hAnsi="Times New Roman" w:cs="Times New Roman"/>
+          <w:sz w:val="28"/>
+          <w:szCs w:val="28"/>
+        </w:rPr>
+        <w:t>. Luego, el usuario me ingresa la fecha de un partido</w:t>
+      </w:r>
+      <w:r>
+        <w:rPr>
+          <w:rFonts w:ascii="Times New Roman" w:hAnsi="Times New Roman" w:cs="Times New Roman"/>
+          <w:sz w:val="28"/>
+          <w:szCs w:val="28"/>
+        </w:rPr>
+        <w:t xml:space="preserve"> por el cual apostará</w:t>
+      </w:r>
+      <w:r>
+        <w:rPr>
+          <w:rFonts w:ascii="Times New Roman" w:hAnsi="Times New Roman" w:cs="Times New Roman"/>
+          <w:sz w:val="28"/>
+          <w:szCs w:val="28"/>
+        </w:rPr>
+        <w:t>. Consulto para dicha fecha quien tiene el win or draw, calculo la cantidad de veces</w:t>
+      </w:r>
+      <w:r>
+        <w:rPr>
+          <w:rFonts w:ascii="Times New Roman" w:hAnsi="Times New Roman" w:cs="Times New Roman"/>
+          <w:sz w:val="28"/>
+          <w:szCs w:val="28"/>
+        </w:rPr>
+        <w:t xml:space="preserve"> que pagaría si gana</w:t>
+      </w:r>
+      <w:r>
+        <w:rPr>
+          <w:rFonts w:ascii="Times New Roman" w:hAnsi="Times New Roman" w:cs="Times New Roman"/>
+          <w:sz w:val="28"/>
+          <w:szCs w:val="28"/>
+        </w:rPr>
+        <w:t xml:space="preserve"> en base a la cantidad de veces base que tengo guardada en fixtures y el </w:t>
+      </w:r>
+      <w:proofErr w:type="spellStart"/>
+      <w:r>
+        <w:rPr>
+          <w:rFonts w:ascii="Times New Roman" w:hAnsi="Times New Roman" w:cs="Times New Roman"/>
+          <w:sz w:val="28"/>
+          <w:szCs w:val="28"/>
+        </w:rPr>
+        <w:t>win</w:t>
+      </w:r>
+      <w:proofErr w:type="spellEnd"/>
+      <w:r>
+        <w:rPr>
+          <w:rFonts w:ascii="Times New Roman" w:hAnsi="Times New Roman" w:cs="Times New Roman"/>
+          <w:sz w:val="28"/>
+          <w:szCs w:val="28"/>
+        </w:rPr>
+        <w:t xml:space="preserve"> or draw. Guardo esta cantidad y se la muestro al usuario para que sepa cuanto paga cada uno en caso de que gane. El usuario me ingresa el monto a apostar, si le alcanza el dinero, le descuento el dinero en el diccionario de usuarios. </w:t>
+      </w:r>
+      <w:r>
+        <w:rPr>
+          <w:rFonts w:ascii="Times New Roman" w:hAnsi="Times New Roman" w:cs="Times New Roman"/>
+          <w:sz w:val="28"/>
+          <w:szCs w:val="28"/>
+        </w:rPr>
+        <w:t xml:space="preserve">Modifico en el usuario la cantidad total apostada (le sumo </w:t>
+      </w:r>
+      <w:r>
+        <w:rPr>
+          <w:rFonts w:ascii="Times New Roman" w:hAnsi="Times New Roman" w:cs="Times New Roman"/>
+          <w:sz w:val="28"/>
+          <w:szCs w:val="28"/>
+        </w:rPr>
+        <w:t xml:space="preserve">el monto de </w:t>
+      </w:r>
+      <w:r>
+        <w:rPr>
+          <w:rFonts w:ascii="Times New Roman" w:hAnsi="Times New Roman" w:cs="Times New Roman"/>
+          <w:sz w:val="28"/>
+          <w:szCs w:val="28"/>
+        </w:rPr>
+        <w:t>la nueva apuesta) y actualizo la fecha de su última apuesta</w:t>
+      </w:r>
+      <w:r>
+        <w:rPr>
+          <w:rFonts w:ascii="Times New Roman" w:hAnsi="Times New Roman" w:cs="Times New Roman"/>
+          <w:sz w:val="28"/>
+          <w:szCs w:val="28"/>
+        </w:rPr>
+        <w:t xml:space="preserve"> con la fecha actual</w:t>
+      </w:r>
+      <w:r>
+        <w:rPr>
+          <w:rFonts w:ascii="Times New Roman" w:hAnsi="Times New Roman" w:cs="Times New Roman"/>
+          <w:sz w:val="28"/>
+          <w:szCs w:val="28"/>
+        </w:rPr>
+        <w:t>.</w:t>
       </w:r>
       <w:r>
         <w:rPr>
@@ -1511,7 +1820,23 @@
           <w:sz w:val="28"/>
           <w:szCs w:val="28"/>
         </w:rPr>
-        <w:t xml:space="preserve">o el resultado, </w:t>
+        <w:t xml:space="preserve">o </w:t>
+      </w:r>
+      <w:r>
+        <w:rPr>
+          <w:rFonts w:ascii="Times New Roman" w:hAnsi="Times New Roman" w:cs="Times New Roman"/>
+          <w:sz w:val="28"/>
+          <w:szCs w:val="28"/>
+        </w:rPr>
+        <w:t>d</w:t>
+      </w:r>
+      <w:r>
+        <w:rPr>
+          <w:rFonts w:ascii="Times New Roman" w:hAnsi="Times New Roman" w:cs="Times New Roman"/>
+          <w:sz w:val="28"/>
+          <w:szCs w:val="28"/>
+        </w:rPr>
+        <w:t xml:space="preserve">el resultado, </w:t>
       </w:r>
       <w:r>
         <w:rPr>
@@ -1527,6 +1852,14 @@
           <w:sz w:val="28"/>
           <w:szCs w:val="28"/>
         </w:rPr>
+        <w:t xml:space="preserve">guardo </w:t>
+      </w:r>
+      <w:r>
+        <w:rPr>
+          <w:rFonts w:ascii="Times New Roman" w:hAnsi="Times New Roman" w:cs="Times New Roman"/>
+          <w:sz w:val="28"/>
+          <w:szCs w:val="28"/>
+        </w:rPr>
         <w:t>el monto</w:t>
       </w:r>
       <w:r>
@@ -1535,7 +1868,39 @@
           <w:sz w:val="28"/>
           <w:szCs w:val="28"/>
         </w:rPr>
-        <w:t xml:space="preserve"> positivo ganado sin contar lo apostado, si pierde el monto apostado negativo.</w:t>
+        <w:t xml:space="preserve"> positivo ganado sin contar lo apostado</w:t>
+      </w:r>
+      <w:r>
+        <w:rPr>
+          <w:rFonts w:ascii="Times New Roman" w:hAnsi="Times New Roman" w:cs="Times New Roman"/>
+          <w:sz w:val="28"/>
+          <w:szCs w:val="28"/>
+        </w:rPr>
+        <w:t xml:space="preserve"> y</w:t>
+      </w:r>
+      <w:r>
+        <w:rPr>
+          <w:rFonts w:ascii="Times New Roman" w:hAnsi="Times New Roman" w:cs="Times New Roman"/>
+          <w:sz w:val="28"/>
+          <w:szCs w:val="28"/>
+        </w:rPr>
+        <w:t xml:space="preserve"> si pierde</w:t>
+      </w:r>
+      <w:r>
+        <w:rPr>
+          <w:rFonts w:ascii="Times New Roman" w:hAnsi="Times New Roman" w:cs="Times New Roman"/>
+          <w:sz w:val="28"/>
+          <w:szCs w:val="28"/>
+        </w:rPr>
+        <w:t xml:space="preserve"> guardo</w:t>
+      </w:r>
+      <w:r>
+        <w:rPr>
+          <w:rFonts w:ascii="Times New Roman" w:hAnsi="Times New Roman" w:cs="Times New Roman"/>
+          <w:sz w:val="28"/>
+          <w:szCs w:val="28"/>
+        </w:rPr>
+        <w:t xml:space="preserve"> el monto apostado negativo.</w:t>
       </w:r>
     </w:p>
     <w:p>
@@ -1559,6 +1924,7 @@
           <w:sz w:val="28"/>
           <w:szCs w:val="28"/>
         </w:rPr>
+        <w:lastRenderedPageBreak/>
         <w:t xml:space="preserve">Como mencioné anteriormente, cuando el usuario decide salir, antes de cerrar el programa </w:t>
       </w:r>
       <w:r>
@@ -1604,7 +1970,6 @@
           <w:szCs w:val="32"/>
           <w:u w:val="single"/>
         </w:rPr>
-        <w:lastRenderedPageBreak/>
         <w:t>O</w:t>
       </w:r>
       <w:r>
@@ -1634,6 +1999,390 @@
           <w:rFonts w:ascii="Times New Roman" w:hAnsi="Times New Roman" w:cs="Times New Roman"/>
           <w:sz w:val="28"/>
           <w:szCs w:val="28"/>
+        </w:rPr>
+      </w:pPr>
+      <w:r>
+        <w:rPr>
+          <w:rFonts w:ascii="Times New Roman" w:hAnsi="Times New Roman" w:cs="Times New Roman"/>
+          <w:sz w:val="28"/>
+          <w:szCs w:val="28"/>
+        </w:rPr>
+        <w:t xml:space="preserve">A la hora </w:t>
+      </w:r>
+      <w:r>
+        <w:rPr>
+          <w:rFonts w:ascii="Times New Roman" w:hAnsi="Times New Roman" w:cs="Times New Roman"/>
+          <w:sz w:val="28"/>
+          <w:szCs w:val="28"/>
+        </w:rPr>
+        <w:t>de</w:t>
+      </w:r>
+      <w:r>
+        <w:rPr>
+          <w:rFonts w:ascii="Times New Roman" w:hAnsi="Times New Roman" w:cs="Times New Roman"/>
+          <w:sz w:val="28"/>
+          <w:szCs w:val="28"/>
+        </w:rPr>
+        <w:t xml:space="preserve"> consultar los jugadores</w:t>
+      </w:r>
+      <w:r>
+        <w:rPr>
+          <w:rFonts w:ascii="Times New Roman" w:hAnsi="Times New Roman" w:cs="Times New Roman"/>
+          <w:sz w:val="28"/>
+          <w:szCs w:val="28"/>
+        </w:rPr>
+        <w:t xml:space="preserve"> </w:t>
+      </w:r>
+      <w:r>
+        <w:rPr>
+          <w:rFonts w:ascii="Times New Roman" w:hAnsi="Times New Roman" w:cs="Times New Roman"/>
+          <w:sz w:val="28"/>
+          <w:szCs w:val="28"/>
+        </w:rPr>
+        <w:t>opté por consultarlos cada</w:t>
+      </w:r>
+      <w:r>
+        <w:rPr>
+          <w:rFonts w:ascii="Times New Roman" w:hAnsi="Times New Roman" w:cs="Times New Roman"/>
+          <w:sz w:val="28"/>
+          <w:szCs w:val="28"/>
+        </w:rPr>
+        <w:t xml:space="preserve"> vez que</w:t>
+      </w:r>
+      <w:r>
+        <w:rPr>
+          <w:rFonts w:ascii="Times New Roman" w:hAnsi="Times New Roman" w:cs="Times New Roman"/>
+          <w:sz w:val="28"/>
+          <w:szCs w:val="28"/>
+        </w:rPr>
+        <w:t xml:space="preserve"> </w:t>
+      </w:r>
+      <w:r>
+        <w:rPr>
+          <w:rFonts w:ascii="Times New Roman" w:hAnsi="Times New Roman" w:cs="Times New Roman"/>
+          <w:sz w:val="28"/>
+          <w:szCs w:val="28"/>
+        </w:rPr>
+        <w:t xml:space="preserve">el </w:t>
+      </w:r>
+      <w:r>
+        <w:rPr>
+          <w:rFonts w:ascii="Times New Roman" w:hAnsi="Times New Roman" w:cs="Times New Roman"/>
+          <w:sz w:val="28"/>
+          <w:szCs w:val="28"/>
+        </w:rPr>
+        <w:t>usuario pida</w:t>
+      </w:r>
+      <w:r>
+        <w:rPr>
+          <w:rFonts w:ascii="Times New Roman" w:hAnsi="Times New Roman" w:cs="Times New Roman"/>
+          <w:sz w:val="28"/>
+          <w:szCs w:val="28"/>
+        </w:rPr>
+        <w:t xml:space="preserve"> ver un plantel</w:t>
+      </w:r>
+      <w:r>
+        <w:rPr>
+          <w:rFonts w:ascii="Times New Roman" w:hAnsi="Times New Roman" w:cs="Times New Roman"/>
+          <w:sz w:val="28"/>
+          <w:szCs w:val="28"/>
+        </w:rPr>
+        <w:t>, filtrando por equipo, ya que si quisiera guardarme correctamente todos los jugadores de la Liga Argentina 2023</w:t>
+      </w:r>
+      <w:r>
+        <w:rPr>
+          <w:rFonts w:ascii="Times New Roman" w:hAnsi="Times New Roman" w:cs="Times New Roman"/>
+          <w:sz w:val="28"/>
+          <w:szCs w:val="28"/>
+        </w:rPr>
+        <w:t xml:space="preserve"> en un diccionario como hago con equipos y fixtures, </w:t>
+      </w:r>
+      <w:r>
+        <w:rPr>
+          <w:rFonts w:ascii="Times New Roman" w:hAnsi="Times New Roman" w:cs="Times New Roman"/>
+          <w:sz w:val="28"/>
+          <w:szCs w:val="28"/>
+        </w:rPr>
+        <w:t xml:space="preserve">debería </w:t>
+      </w:r>
+      <w:r>
+        <w:rPr>
+          <w:rFonts w:ascii="Times New Roman" w:hAnsi="Times New Roman" w:cs="Times New Roman"/>
+          <w:sz w:val="28"/>
+          <w:szCs w:val="28"/>
+        </w:rPr>
+        <w:t>guardar</w:t>
+      </w:r>
+      <w:r>
+        <w:rPr>
+          <w:rFonts w:ascii="Times New Roman" w:hAnsi="Times New Roman" w:cs="Times New Roman"/>
+          <w:sz w:val="28"/>
+          <w:szCs w:val="28"/>
+        </w:rPr>
+        <w:t xml:space="preserve"> </w:t>
+      </w:r>
+      <w:r>
+        <w:rPr>
+          <w:rFonts w:ascii="Times New Roman" w:hAnsi="Times New Roman" w:cs="Times New Roman"/>
+          <w:sz w:val="28"/>
+          <w:szCs w:val="28"/>
+        </w:rPr>
+        <w:t>to</w:t>
+      </w:r>
+      <w:r>
+        <w:rPr>
+          <w:rFonts w:ascii="Times New Roman" w:hAnsi="Times New Roman" w:cs="Times New Roman"/>
+          <w:sz w:val="28"/>
+          <w:szCs w:val="28"/>
+        </w:rPr>
+        <w:t>d</w:t>
+      </w:r>
+      <w:r>
+        <w:rPr>
+          <w:rFonts w:ascii="Times New Roman" w:hAnsi="Times New Roman" w:cs="Times New Roman"/>
+          <w:sz w:val="28"/>
+          <w:szCs w:val="28"/>
+        </w:rPr>
+        <w:t>as</w:t>
+      </w:r>
+      <w:r>
+        <w:rPr>
+          <w:rFonts w:ascii="Times New Roman" w:hAnsi="Times New Roman" w:cs="Times New Roman"/>
+          <w:sz w:val="28"/>
+          <w:szCs w:val="28"/>
+        </w:rPr>
+        <w:t xml:space="preserve"> las páginas de la respuesta</w:t>
+      </w:r>
+      <w:r>
+        <w:rPr>
+          <w:rFonts w:ascii="Times New Roman" w:hAnsi="Times New Roman" w:cs="Times New Roman"/>
+          <w:sz w:val="28"/>
+          <w:szCs w:val="28"/>
+        </w:rPr>
+        <w:t xml:space="preserve"> de la api, y por la </w:t>
+      </w:r>
+      <w:r>
+        <w:rPr>
+          <w:rFonts w:ascii="Times New Roman" w:hAnsi="Times New Roman" w:cs="Times New Roman"/>
+          <w:sz w:val="28"/>
+          <w:szCs w:val="28"/>
+        </w:rPr>
+        <w:t>limitación</w:t>
+      </w:r>
+      <w:r>
+        <w:rPr>
+          <w:rFonts w:ascii="Times New Roman" w:hAnsi="Times New Roman" w:cs="Times New Roman"/>
+          <w:sz w:val="28"/>
+          <w:szCs w:val="28"/>
+        </w:rPr>
+        <w:t xml:space="preserve"> de 100 consultas diarias opté por solucionarlo así</w:t>
+      </w:r>
+      <w:r>
+        <w:rPr>
+          <w:rFonts w:ascii="Times New Roman" w:hAnsi="Times New Roman" w:cs="Times New Roman"/>
+          <w:sz w:val="28"/>
+          <w:szCs w:val="28"/>
+        </w:rPr>
+        <w:t xml:space="preserve"> finalmente</w:t>
+      </w:r>
+      <w:r>
+        <w:rPr>
+          <w:rFonts w:ascii="Times New Roman" w:hAnsi="Times New Roman" w:cs="Times New Roman"/>
+          <w:sz w:val="28"/>
+          <w:szCs w:val="28"/>
+        </w:rPr>
+        <w:t>.</w:t>
+      </w:r>
+    </w:p>
+    <w:p>
+      <w:pPr>
+        <w:spacing w:before="240"/>
+        <w:jc w:val="both"/>
+        <w:rPr>
+          <w:rFonts w:ascii="Times New Roman" w:hAnsi="Times New Roman" w:cs="Times New Roman"/>
+          <w:sz w:val="28"/>
+          <w:szCs w:val="28"/>
+        </w:rPr>
+      </w:pPr>
+      <w:r>
+        <w:rPr>
+          <w:rFonts w:ascii="Times New Roman" w:hAnsi="Times New Roman" w:cs="Times New Roman"/>
+          <w:sz w:val="28"/>
+          <w:szCs w:val="28"/>
+        </w:rPr>
+        <w:t xml:space="preserve">En mi diccionario de fixtures agrego un atributo por cada partido, que es la cantidad de veces base que pagaría al usuario que apueste por ese partido y gane. Luego cuando el usuario elija uno para apostar, consulto el </w:t>
+      </w:r>
+      <w:proofErr w:type="spellStart"/>
+      <w:r>
+        <w:rPr>
+          <w:rFonts w:ascii="Times New Roman" w:hAnsi="Times New Roman" w:cs="Times New Roman"/>
+          <w:sz w:val="28"/>
+          <w:szCs w:val="28"/>
+        </w:rPr>
+        <w:t>win</w:t>
+      </w:r>
+      <w:proofErr w:type="spellEnd"/>
+      <w:r>
+        <w:rPr>
+          <w:rFonts w:ascii="Times New Roman" w:hAnsi="Times New Roman" w:cs="Times New Roman"/>
+          <w:sz w:val="28"/>
+          <w:szCs w:val="28"/>
+        </w:rPr>
+        <w:t xml:space="preserve"> </w:t>
+      </w:r>
+      <w:proofErr w:type="spellStart"/>
+      <w:r>
+        <w:rPr>
+          <w:rFonts w:ascii="Times New Roman" w:hAnsi="Times New Roman" w:cs="Times New Roman"/>
+          <w:sz w:val="28"/>
+          <w:szCs w:val="28"/>
+        </w:rPr>
+        <w:t>or</w:t>
+      </w:r>
+      <w:proofErr w:type="spellEnd"/>
+      <w:r>
+        <w:rPr>
+          <w:rFonts w:ascii="Times New Roman" w:hAnsi="Times New Roman" w:cs="Times New Roman"/>
+          <w:sz w:val="28"/>
+          <w:szCs w:val="28"/>
+        </w:rPr>
+        <w:t xml:space="preserve"> </w:t>
+      </w:r>
+      <w:proofErr w:type="spellStart"/>
+      <w:r>
+        <w:rPr>
+          <w:rFonts w:ascii="Times New Roman" w:hAnsi="Times New Roman" w:cs="Times New Roman"/>
+          <w:sz w:val="28"/>
+          <w:szCs w:val="28"/>
+        </w:rPr>
+        <w:t>draw</w:t>
+      </w:r>
+      <w:proofErr w:type="spellEnd"/>
+      <w:r>
+        <w:rPr>
+          <w:rFonts w:ascii="Times New Roman" w:hAnsi="Times New Roman" w:cs="Times New Roman"/>
+          <w:sz w:val="28"/>
+          <w:szCs w:val="28"/>
+        </w:rPr>
+        <w:t xml:space="preserve"> para pagarle menos si apuesta y gana por el equipo que lo tiene en true. (teniendo en cuenta que el </w:t>
+      </w:r>
+      <w:proofErr w:type="spellStart"/>
+      <w:r>
+        <w:rPr>
+          <w:rFonts w:ascii="Times New Roman" w:hAnsi="Times New Roman" w:cs="Times New Roman"/>
+          <w:sz w:val="28"/>
+          <w:szCs w:val="28"/>
+        </w:rPr>
+        <w:t>win</w:t>
+      </w:r>
+      <w:proofErr w:type="spellEnd"/>
+      <w:r>
+        <w:rPr>
+          <w:rFonts w:ascii="Times New Roman" w:hAnsi="Times New Roman" w:cs="Times New Roman"/>
+          <w:sz w:val="28"/>
+          <w:szCs w:val="28"/>
+        </w:rPr>
+        <w:t xml:space="preserve"> </w:t>
+      </w:r>
+      <w:proofErr w:type="spellStart"/>
+      <w:r>
+        <w:rPr>
+          <w:rFonts w:ascii="Times New Roman" w:hAnsi="Times New Roman" w:cs="Times New Roman"/>
+          <w:sz w:val="28"/>
+          <w:szCs w:val="28"/>
+        </w:rPr>
+        <w:t>or</w:t>
+      </w:r>
+      <w:proofErr w:type="spellEnd"/>
+      <w:r>
+        <w:rPr>
+          <w:rFonts w:ascii="Times New Roman" w:hAnsi="Times New Roman" w:cs="Times New Roman"/>
+          <w:sz w:val="28"/>
+          <w:szCs w:val="28"/>
+        </w:rPr>
+        <w:t xml:space="preserve"> </w:t>
+      </w:r>
+      <w:proofErr w:type="spellStart"/>
+      <w:r>
+        <w:rPr>
+          <w:rFonts w:ascii="Times New Roman" w:hAnsi="Times New Roman" w:cs="Times New Roman"/>
+          <w:sz w:val="28"/>
+          <w:szCs w:val="28"/>
+        </w:rPr>
+        <w:t>draw</w:t>
+      </w:r>
+      <w:proofErr w:type="spellEnd"/>
+      <w:r>
+        <w:rPr>
+          <w:rFonts w:ascii="Times New Roman" w:hAnsi="Times New Roman" w:cs="Times New Roman"/>
+          <w:sz w:val="28"/>
+          <w:szCs w:val="28"/>
+        </w:rPr>
+        <w:t xml:space="preserve"> está asociado a </w:t>
+      </w:r>
+      <w:proofErr w:type="spellStart"/>
+      <w:r>
+        <w:rPr>
+          <w:rFonts w:ascii="Times New Roman" w:hAnsi="Times New Roman" w:cs="Times New Roman"/>
+          <w:sz w:val="28"/>
+          <w:szCs w:val="28"/>
+        </w:rPr>
+        <w:t>winner</w:t>
+      </w:r>
+      <w:proofErr w:type="spellEnd"/>
+      <w:r>
+        <w:rPr>
+          <w:rFonts w:ascii="Times New Roman" w:hAnsi="Times New Roman" w:cs="Times New Roman"/>
+          <w:sz w:val="28"/>
+          <w:szCs w:val="28"/>
+        </w:rPr>
+        <w:t xml:space="preserve">, y que puede ser true o false para </w:t>
+      </w:r>
+      <w:proofErr w:type="spellStart"/>
+      <w:r>
+        <w:rPr>
+          <w:rFonts w:ascii="Times New Roman" w:hAnsi="Times New Roman" w:cs="Times New Roman"/>
+          <w:sz w:val="28"/>
+          <w:szCs w:val="28"/>
+        </w:rPr>
+        <w:t>winner</w:t>
+      </w:r>
+      <w:proofErr w:type="spellEnd"/>
+      <w:r>
+        <w:rPr>
+          <w:rFonts w:ascii="Times New Roman" w:hAnsi="Times New Roman" w:cs="Times New Roman"/>
+          <w:sz w:val="28"/>
+          <w:szCs w:val="28"/>
+        </w:rPr>
+        <w:t xml:space="preserve">, considero que si </w:t>
+      </w:r>
+      <w:proofErr w:type="spellStart"/>
+      <w:r>
+        <w:rPr>
+          <w:rFonts w:ascii="Times New Roman" w:hAnsi="Times New Roman" w:cs="Times New Roman"/>
+          <w:sz w:val="28"/>
+          <w:szCs w:val="28"/>
+        </w:rPr>
+        <w:t>winner</w:t>
+      </w:r>
+      <w:proofErr w:type="spellEnd"/>
+      <w:r>
+        <w:rPr>
+          <w:rFonts w:ascii="Times New Roman" w:hAnsi="Times New Roman" w:cs="Times New Roman"/>
+          <w:sz w:val="28"/>
+          <w:szCs w:val="28"/>
+        </w:rPr>
+        <w:t xml:space="preserve"> lo tiene en false, entonces el otro equipo lo tiene en true)</w:t>
+      </w:r>
+    </w:p>
+    <w:p>
+      <w:pPr>
+        <w:spacing w:before="240"/>
+        <w:jc w:val="both"/>
+        <w:rPr>
+          <w:rFonts w:ascii="Times New Roman" w:hAnsi="Times New Roman" w:cs="Times New Roman"/>
+          <w:sz w:val="28"/>
+          <w:szCs w:val="28"/>
           <w:u w:val="single"/>
         </w:rPr>
       </w:pPr>
@@ -1643,191 +2392,85 @@
           <w:sz w:val="28"/>
           <w:szCs w:val="28"/>
         </w:rPr>
-        <w:t xml:space="preserve">A la hora </w:t>
-      </w:r>
-      <w:r>
-        <w:rPr>
-          <w:rFonts w:ascii="Times New Roman" w:hAnsi="Times New Roman" w:cs="Times New Roman"/>
-          <w:sz w:val="28"/>
-          <w:szCs w:val="28"/>
-        </w:rPr>
-        <w:t>de</w:t>
-      </w:r>
-      <w:r>
-        <w:rPr>
-          <w:rFonts w:ascii="Times New Roman" w:hAnsi="Times New Roman" w:cs="Times New Roman"/>
-          <w:sz w:val="28"/>
-          <w:szCs w:val="28"/>
-        </w:rPr>
-        <w:t xml:space="preserve"> consultar los jugadores</w:t>
-      </w:r>
-      <w:r>
-        <w:rPr>
-          <w:rFonts w:ascii="Times New Roman" w:hAnsi="Times New Roman" w:cs="Times New Roman"/>
-          <w:sz w:val="28"/>
-          <w:szCs w:val="28"/>
-        </w:rPr>
-        <w:t xml:space="preserve"> </w:t>
-      </w:r>
-      <w:r>
-        <w:rPr>
-          <w:rFonts w:ascii="Times New Roman" w:hAnsi="Times New Roman" w:cs="Times New Roman"/>
-          <w:sz w:val="28"/>
-          <w:szCs w:val="28"/>
-        </w:rPr>
-        <w:t>opté por consultarlos cada</w:t>
-      </w:r>
-      <w:r>
-        <w:rPr>
-          <w:rFonts w:ascii="Times New Roman" w:hAnsi="Times New Roman" w:cs="Times New Roman"/>
-          <w:sz w:val="28"/>
-          <w:szCs w:val="28"/>
-        </w:rPr>
-        <w:t xml:space="preserve"> vez que</w:t>
-      </w:r>
-      <w:r>
-        <w:rPr>
-          <w:rFonts w:ascii="Times New Roman" w:hAnsi="Times New Roman" w:cs="Times New Roman"/>
-          <w:sz w:val="28"/>
-          <w:szCs w:val="28"/>
-        </w:rPr>
-        <w:t xml:space="preserve"> </w:t>
-      </w:r>
-      <w:r>
-        <w:rPr>
-          <w:rFonts w:ascii="Times New Roman" w:hAnsi="Times New Roman" w:cs="Times New Roman"/>
-          <w:sz w:val="28"/>
-          <w:szCs w:val="28"/>
-        </w:rPr>
-        <w:t xml:space="preserve">el </w:t>
-      </w:r>
-      <w:r>
-        <w:rPr>
-          <w:rFonts w:ascii="Times New Roman" w:hAnsi="Times New Roman" w:cs="Times New Roman"/>
-          <w:sz w:val="28"/>
-          <w:szCs w:val="28"/>
-        </w:rPr>
-        <w:t>usuario pida</w:t>
-      </w:r>
-      <w:r>
-        <w:rPr>
-          <w:rFonts w:ascii="Times New Roman" w:hAnsi="Times New Roman" w:cs="Times New Roman"/>
-          <w:sz w:val="28"/>
-          <w:szCs w:val="28"/>
-        </w:rPr>
-        <w:t xml:space="preserve"> ver un plantel</w:t>
-      </w:r>
-      <w:r>
-        <w:rPr>
-          <w:rFonts w:ascii="Times New Roman" w:hAnsi="Times New Roman" w:cs="Times New Roman"/>
-          <w:sz w:val="28"/>
-          <w:szCs w:val="28"/>
-        </w:rPr>
-        <w:t>, filtrando por equipo, ya que si quisiera guardarme correctamente todos los jugadores de la Liga Argentina 2023</w:t>
-      </w:r>
-      <w:r>
-        <w:rPr>
-          <w:rFonts w:ascii="Times New Roman" w:hAnsi="Times New Roman" w:cs="Times New Roman"/>
-          <w:sz w:val="28"/>
-          <w:szCs w:val="28"/>
-        </w:rPr>
-        <w:t xml:space="preserve"> en un diccionario como hago con equipos y fixtures, </w:t>
-      </w:r>
-      <w:r>
-        <w:rPr>
-          <w:rFonts w:ascii="Times New Roman" w:hAnsi="Times New Roman" w:cs="Times New Roman"/>
-          <w:sz w:val="28"/>
-          <w:szCs w:val="28"/>
-        </w:rPr>
-        <w:t xml:space="preserve">debería </w:t>
-      </w:r>
-      <w:r>
-        <w:rPr>
-          <w:rFonts w:ascii="Times New Roman" w:hAnsi="Times New Roman" w:cs="Times New Roman"/>
-          <w:sz w:val="28"/>
-          <w:szCs w:val="28"/>
-        </w:rPr>
-        <w:t>guardar</w:t>
-      </w:r>
-      <w:r>
-        <w:rPr>
-          <w:rFonts w:ascii="Times New Roman" w:hAnsi="Times New Roman" w:cs="Times New Roman"/>
-          <w:sz w:val="28"/>
-          <w:szCs w:val="28"/>
-        </w:rPr>
-        <w:t xml:space="preserve"> </w:t>
-      </w:r>
-      <w:r>
-        <w:rPr>
-          <w:rFonts w:ascii="Times New Roman" w:hAnsi="Times New Roman" w:cs="Times New Roman"/>
-          <w:sz w:val="28"/>
-          <w:szCs w:val="28"/>
-        </w:rPr>
-        <w:t>to</w:t>
-      </w:r>
-      <w:r>
-        <w:rPr>
-          <w:rFonts w:ascii="Times New Roman" w:hAnsi="Times New Roman" w:cs="Times New Roman"/>
-          <w:sz w:val="28"/>
-          <w:szCs w:val="28"/>
-        </w:rPr>
-        <w:t>d</w:t>
-      </w:r>
-      <w:r>
-        <w:rPr>
-          <w:rFonts w:ascii="Times New Roman" w:hAnsi="Times New Roman" w:cs="Times New Roman"/>
-          <w:sz w:val="28"/>
-          <w:szCs w:val="28"/>
-        </w:rPr>
-        <w:t>as</w:t>
-      </w:r>
-      <w:r>
-        <w:rPr>
-          <w:rFonts w:ascii="Times New Roman" w:hAnsi="Times New Roman" w:cs="Times New Roman"/>
-          <w:sz w:val="28"/>
-          <w:szCs w:val="28"/>
-        </w:rPr>
-        <w:t xml:space="preserve"> las páginas de la respuesta</w:t>
-      </w:r>
-      <w:r>
-        <w:rPr>
-          <w:rFonts w:ascii="Times New Roman" w:hAnsi="Times New Roman" w:cs="Times New Roman"/>
-          <w:sz w:val="28"/>
-          <w:szCs w:val="28"/>
-        </w:rPr>
-        <w:t xml:space="preserve"> de la api, y por la </w:t>
-      </w:r>
-      <w:r>
-        <w:rPr>
-          <w:rFonts w:ascii="Times New Roman" w:hAnsi="Times New Roman" w:cs="Times New Roman"/>
-          <w:sz w:val="28"/>
-          <w:szCs w:val="28"/>
-        </w:rPr>
-        <w:t>limitación</w:t>
-      </w:r>
-      <w:r>
-        <w:rPr>
-          <w:rFonts w:ascii="Times New Roman" w:hAnsi="Times New Roman" w:cs="Times New Roman"/>
-          <w:sz w:val="28"/>
-          <w:szCs w:val="28"/>
-        </w:rPr>
-        <w:t xml:space="preserve"> de 100 consultas diarias opté por solucionarlo así</w:t>
-      </w:r>
-      <w:r>
-        <w:rPr>
-          <w:rFonts w:ascii="Times New Roman" w:hAnsi="Times New Roman" w:cs="Times New Roman"/>
-          <w:sz w:val="28"/>
-          <w:szCs w:val="28"/>
-        </w:rPr>
-        <w:t xml:space="preserve"> finalmente</w:t>
-      </w:r>
-      <w:r>
-        <w:rPr>
-          <w:rFonts w:ascii="Times New Roman" w:hAnsi="Times New Roman" w:cs="Times New Roman"/>
-          <w:sz w:val="28"/>
-          <w:szCs w:val="28"/>
-        </w:rPr>
-        <w:t>.</w:t>
+        <w:t xml:space="preserve">En el modulo de utilidades tengo funciones para el ingreso y </w:t>
+      </w:r>
+      <w:proofErr w:type="spellStart"/>
+      <w:r>
+        <w:rPr>
+          <w:rFonts w:ascii="Times New Roman" w:hAnsi="Times New Roman" w:cs="Times New Roman"/>
+          <w:sz w:val="28"/>
+          <w:szCs w:val="28"/>
+        </w:rPr>
+        <w:t>validaci</w:t>
+      </w:r>
+      <w:r>
+        <w:rPr>
+          <w:rFonts w:ascii="Times New Roman" w:hAnsi="Times New Roman" w:cs="Times New Roman"/>
+          <w:sz w:val="28"/>
+          <w:szCs w:val="28"/>
+        </w:rPr>
+        <w:t>ó</w:t>
+      </w:r>
+      <w:proofErr w:type="spellEnd"/>
+      <w:r>
+        <w:rPr>
+          <w:rFonts w:ascii="Times New Roman" w:hAnsi="Times New Roman" w:cs="Times New Roman"/>
+          <w:sz w:val="28"/>
+          <w:szCs w:val="28"/>
+        </w:rPr>
+        <w:t xml:space="preserve"> de </w:t>
+      </w:r>
+      <w:proofErr w:type="spellStart"/>
+      <w:r>
+        <w:rPr>
+          <w:rFonts w:ascii="Times New Roman" w:hAnsi="Times New Roman" w:cs="Times New Roman"/>
+          <w:sz w:val="28"/>
+          <w:szCs w:val="28"/>
+        </w:rPr>
+        <w:t>int</w:t>
+      </w:r>
+      <w:proofErr w:type="spellEnd"/>
+      <w:r>
+        <w:rPr>
+          <w:rFonts w:ascii="Times New Roman" w:hAnsi="Times New Roman" w:cs="Times New Roman"/>
+          <w:sz w:val="28"/>
+          <w:szCs w:val="28"/>
+        </w:rPr>
+        <w:t xml:space="preserve">, </w:t>
+      </w:r>
+      <w:proofErr w:type="spellStart"/>
+      <w:r>
+        <w:rPr>
+          <w:rFonts w:ascii="Times New Roman" w:hAnsi="Times New Roman" w:cs="Times New Roman"/>
+          <w:sz w:val="28"/>
+          <w:szCs w:val="28"/>
+        </w:rPr>
+        <w:t>float</w:t>
+      </w:r>
+      <w:proofErr w:type="spellEnd"/>
+      <w:r>
+        <w:rPr>
+          <w:rFonts w:ascii="Times New Roman" w:hAnsi="Times New Roman" w:cs="Times New Roman"/>
+          <w:sz w:val="28"/>
+          <w:szCs w:val="28"/>
+        </w:rPr>
+        <w:t xml:space="preserve">, fecha </w:t>
+      </w:r>
+      <w:r>
+        <w:rPr>
+          <w:rFonts w:ascii="Times New Roman" w:hAnsi="Times New Roman" w:cs="Times New Roman"/>
+          <w:sz w:val="28"/>
+          <w:szCs w:val="28"/>
+        </w:rPr>
+        <w:t xml:space="preserve">y </w:t>
+      </w:r>
+      <w:r>
+        <w:rPr>
+          <w:rFonts w:ascii="Times New Roman" w:hAnsi="Times New Roman" w:cs="Times New Roman"/>
+          <w:sz w:val="28"/>
+          <w:szCs w:val="28"/>
+        </w:rPr>
+        <w:t>email.</w:t>
       </w:r>
     </w:p>
     <w:sectPr>

</xml_diff>